<commit_message>
Agrgando basicos al DDS
</commit_message>
<xml_diff>
--- a/Documento de Diseño.docx
+++ b/Documento de Diseño.docx
@@ -784,15 +784,2145 @@
     </w:p>
     <w:p>
       <w:pPr>
-        <w:rPr>
-          <w:lang w:val="es-PE"/>
-        </w:rPr>
-      </w:pPr>
-    </w:p>
-    <w:p>
-      <w:pPr>
-        <w:rPr>
-          <w:lang w:val="es-PE"/>
+        <w:pStyle w:val="TDC1"/>
+        <w:tabs>
+          <w:tab w:val="left" w:pos="432"/>
+        </w:tabs>
+        <w:rPr>
+          <w:rFonts w:asciiTheme="minorHAnsi" w:eastAsiaTheme="minorEastAsia" w:hAnsiTheme="minorHAnsi" w:cstheme="minorBidi"/>
+          <w:noProof/>
+          <w:sz w:val="22"/>
+          <w:szCs w:val="22"/>
+          <w:lang w:val="es-PE" w:eastAsia="es-PE"/>
+        </w:rPr>
+      </w:pPr>
+      <w:r>
+        <w:rPr>
+          <w:lang w:val="es-PE"/>
+        </w:rPr>
+        <w:lastRenderedPageBreak/>
+        <w:fldChar w:fldCharType="begin"/>
+      </w:r>
+      <w:r>
+        <w:rPr>
+          <w:lang w:val="es-PE"/>
+        </w:rPr>
+        <w:instrText xml:space="preserve"> TOC \o "1-3" \h \z \u </w:instrText>
+      </w:r>
+      <w:r>
+        <w:rPr>
+          <w:lang w:val="es-PE"/>
+        </w:rPr>
+        <w:fldChar w:fldCharType="separate"/>
+      </w:r>
+      <w:hyperlink w:anchor="_Toc328438305" w:history="1">
+        <w:r>
+          <w:rPr>
+            <w:rStyle w:val="Hipervnculo"/>
+            <w:b/>
+            <w:noProof/>
+          </w:rPr>
+          <w:t>1.</w:t>
+        </w:r>
+        <w:r>
+          <w:rPr>
+            <w:rFonts w:asciiTheme="minorHAnsi" w:eastAsiaTheme="minorEastAsia" w:hAnsiTheme="minorHAnsi" w:cstheme="minorBidi"/>
+            <w:noProof/>
+            <w:sz w:val="22"/>
+            <w:szCs w:val="22"/>
+            <w:lang w:val="es-PE" w:eastAsia="es-PE"/>
+          </w:rPr>
+          <w:tab/>
+        </w:r>
+        <w:r>
+          <w:rPr>
+            <w:rStyle w:val="Hipervnculo"/>
+            <w:b/>
+            <w:noProof/>
+          </w:rPr>
+          <w:t>Introducción:</w:t>
+        </w:r>
+        <w:r>
+          <w:rPr>
+            <w:noProof/>
+            <w:webHidden/>
+          </w:rPr>
+          <w:tab/>
+        </w:r>
+        <w:r>
+          <w:rPr>
+            <w:noProof/>
+            <w:webHidden/>
+          </w:rPr>
+          <w:fldChar w:fldCharType="begin"/>
+        </w:r>
+        <w:r>
+          <w:rPr>
+            <w:noProof/>
+            <w:webHidden/>
+          </w:rPr>
+          <w:instrText xml:space="preserve"> PAGEREF _Toc328438305 \h </w:instrText>
+        </w:r>
+        <w:r>
+          <w:rPr>
+            <w:noProof/>
+            <w:webHidden/>
+          </w:rPr>
+        </w:r>
+        <w:r>
+          <w:rPr>
+            <w:noProof/>
+            <w:webHidden/>
+          </w:rPr>
+          <w:fldChar w:fldCharType="separate"/>
+        </w:r>
+        <w:r>
+          <w:rPr>
+            <w:noProof/>
+            <w:webHidden/>
+          </w:rPr>
+          <w:t>4</w:t>
+        </w:r>
+        <w:r>
+          <w:rPr>
+            <w:noProof/>
+            <w:webHidden/>
+          </w:rPr>
+          <w:fldChar w:fldCharType="end"/>
+        </w:r>
+      </w:hyperlink>
+    </w:p>
+    <w:p>
+      <w:pPr>
+        <w:pStyle w:val="TDC2"/>
+        <w:tabs>
+          <w:tab w:val="left" w:pos="990"/>
+        </w:tabs>
+        <w:rPr>
+          <w:rFonts w:asciiTheme="minorHAnsi" w:eastAsiaTheme="minorEastAsia" w:hAnsiTheme="minorHAnsi" w:cstheme="minorBidi"/>
+          <w:noProof/>
+          <w:sz w:val="22"/>
+          <w:szCs w:val="22"/>
+          <w:lang w:val="es-PE" w:eastAsia="es-PE"/>
+        </w:rPr>
+      </w:pPr>
+      <w:hyperlink w:anchor="_Toc328438306" w:history="1">
+        <w:r>
+          <w:rPr>
+            <w:rStyle w:val="Hipervnculo"/>
+            <w:b/>
+            <w:noProof/>
+          </w:rPr>
+          <w:t>1.1</w:t>
+        </w:r>
+        <w:r>
+          <w:rPr>
+            <w:rFonts w:asciiTheme="minorHAnsi" w:eastAsiaTheme="minorEastAsia" w:hAnsiTheme="minorHAnsi" w:cstheme="minorBidi"/>
+            <w:noProof/>
+            <w:sz w:val="22"/>
+            <w:szCs w:val="22"/>
+            <w:lang w:val="es-PE" w:eastAsia="es-PE"/>
+          </w:rPr>
+          <w:tab/>
+        </w:r>
+        <w:r>
+          <w:rPr>
+            <w:rStyle w:val="Hipervnculo"/>
+            <w:b/>
+            <w:noProof/>
+          </w:rPr>
+          <w:t>Propósito del Sistema:</w:t>
+        </w:r>
+        <w:r>
+          <w:rPr>
+            <w:noProof/>
+            <w:webHidden/>
+          </w:rPr>
+          <w:tab/>
+        </w:r>
+        <w:r>
+          <w:rPr>
+            <w:noProof/>
+            <w:webHidden/>
+          </w:rPr>
+          <w:fldChar w:fldCharType="begin"/>
+        </w:r>
+        <w:r>
+          <w:rPr>
+            <w:noProof/>
+            <w:webHidden/>
+          </w:rPr>
+          <w:instrText xml:space="preserve"> PAGEREF _Toc328438306 \h </w:instrText>
+        </w:r>
+        <w:r>
+          <w:rPr>
+            <w:noProof/>
+            <w:webHidden/>
+          </w:rPr>
+        </w:r>
+        <w:r>
+          <w:rPr>
+            <w:noProof/>
+            <w:webHidden/>
+          </w:rPr>
+          <w:fldChar w:fldCharType="separate"/>
+        </w:r>
+        <w:r>
+          <w:rPr>
+            <w:noProof/>
+            <w:webHidden/>
+          </w:rPr>
+          <w:t>4</w:t>
+        </w:r>
+        <w:r>
+          <w:rPr>
+            <w:noProof/>
+            <w:webHidden/>
+          </w:rPr>
+          <w:fldChar w:fldCharType="end"/>
+        </w:r>
+      </w:hyperlink>
+    </w:p>
+    <w:p>
+      <w:pPr>
+        <w:pStyle w:val="TDC2"/>
+        <w:tabs>
+          <w:tab w:val="left" w:pos="990"/>
+        </w:tabs>
+        <w:rPr>
+          <w:rFonts w:asciiTheme="minorHAnsi" w:eastAsiaTheme="minorEastAsia" w:hAnsiTheme="minorHAnsi" w:cstheme="minorBidi"/>
+          <w:noProof/>
+          <w:sz w:val="22"/>
+          <w:szCs w:val="22"/>
+          <w:lang w:val="es-PE" w:eastAsia="es-PE"/>
+        </w:rPr>
+      </w:pPr>
+      <w:hyperlink w:anchor="_Toc328438307" w:history="1">
+        <w:r>
+          <w:rPr>
+            <w:rStyle w:val="Hipervnculo"/>
+            <w:b/>
+            <w:noProof/>
+          </w:rPr>
+          <w:t>1.2</w:t>
+        </w:r>
+        <w:r>
+          <w:rPr>
+            <w:rFonts w:asciiTheme="minorHAnsi" w:eastAsiaTheme="minorEastAsia" w:hAnsiTheme="minorHAnsi" w:cstheme="minorBidi"/>
+            <w:noProof/>
+            <w:sz w:val="22"/>
+            <w:szCs w:val="22"/>
+            <w:lang w:val="es-PE" w:eastAsia="es-PE"/>
+          </w:rPr>
+          <w:tab/>
+        </w:r>
+        <w:r>
+          <w:rPr>
+            <w:rStyle w:val="Hipervnculo"/>
+            <w:b/>
+            <w:noProof/>
+          </w:rPr>
+          <w:t>Objetivos del Diseño:</w:t>
+        </w:r>
+        <w:r>
+          <w:rPr>
+            <w:noProof/>
+            <w:webHidden/>
+          </w:rPr>
+          <w:tab/>
+        </w:r>
+        <w:r>
+          <w:rPr>
+            <w:noProof/>
+            <w:webHidden/>
+          </w:rPr>
+          <w:fldChar w:fldCharType="begin"/>
+        </w:r>
+        <w:r>
+          <w:rPr>
+            <w:noProof/>
+            <w:webHidden/>
+          </w:rPr>
+          <w:instrText xml:space="preserve"> PAGEREF _Toc328438307 \h </w:instrText>
+        </w:r>
+        <w:r>
+          <w:rPr>
+            <w:noProof/>
+            <w:webHidden/>
+          </w:rPr>
+        </w:r>
+        <w:r>
+          <w:rPr>
+            <w:noProof/>
+            <w:webHidden/>
+          </w:rPr>
+          <w:fldChar w:fldCharType="separate"/>
+        </w:r>
+        <w:r>
+          <w:rPr>
+            <w:noProof/>
+            <w:webHidden/>
+          </w:rPr>
+          <w:t>4</w:t>
+        </w:r>
+        <w:r>
+          <w:rPr>
+            <w:noProof/>
+            <w:webHidden/>
+          </w:rPr>
+          <w:fldChar w:fldCharType="end"/>
+        </w:r>
+      </w:hyperlink>
+    </w:p>
+    <w:p>
+      <w:pPr>
+        <w:pStyle w:val="TDC2"/>
+        <w:tabs>
+          <w:tab w:val="left" w:pos="990"/>
+        </w:tabs>
+        <w:rPr>
+          <w:rFonts w:asciiTheme="minorHAnsi" w:eastAsiaTheme="minorEastAsia" w:hAnsiTheme="minorHAnsi" w:cstheme="minorBidi"/>
+          <w:noProof/>
+          <w:sz w:val="22"/>
+          <w:szCs w:val="22"/>
+          <w:lang w:val="es-PE" w:eastAsia="es-PE"/>
+        </w:rPr>
+      </w:pPr>
+      <w:hyperlink w:anchor="_Toc328438308" w:history="1">
+        <w:r>
+          <w:rPr>
+            <w:rStyle w:val="Hipervnculo"/>
+            <w:b/>
+            <w:noProof/>
+          </w:rPr>
+          <w:t>1.3</w:t>
+        </w:r>
+        <w:r>
+          <w:rPr>
+            <w:rFonts w:asciiTheme="minorHAnsi" w:eastAsiaTheme="minorEastAsia" w:hAnsiTheme="minorHAnsi" w:cstheme="minorBidi"/>
+            <w:noProof/>
+            <w:sz w:val="22"/>
+            <w:szCs w:val="22"/>
+            <w:lang w:val="es-PE" w:eastAsia="es-PE"/>
+          </w:rPr>
+          <w:tab/>
+        </w:r>
+        <w:r>
+          <w:rPr>
+            <w:rStyle w:val="Hipervnculo"/>
+            <w:b/>
+            <w:noProof/>
+          </w:rPr>
+          <w:t>Definiciones, Acrónimos y Abreviaturas:</w:t>
+        </w:r>
+        <w:r>
+          <w:rPr>
+            <w:noProof/>
+            <w:webHidden/>
+          </w:rPr>
+          <w:tab/>
+        </w:r>
+        <w:r>
+          <w:rPr>
+            <w:noProof/>
+            <w:webHidden/>
+          </w:rPr>
+          <w:fldChar w:fldCharType="begin"/>
+        </w:r>
+        <w:r>
+          <w:rPr>
+            <w:noProof/>
+            <w:webHidden/>
+          </w:rPr>
+          <w:instrText xml:space="preserve"> PAGEREF _Toc328438308 \h </w:instrText>
+        </w:r>
+        <w:r>
+          <w:rPr>
+            <w:noProof/>
+            <w:webHidden/>
+          </w:rPr>
+        </w:r>
+        <w:r>
+          <w:rPr>
+            <w:noProof/>
+            <w:webHidden/>
+          </w:rPr>
+          <w:fldChar w:fldCharType="separate"/>
+        </w:r>
+        <w:r>
+          <w:rPr>
+            <w:noProof/>
+            <w:webHidden/>
+          </w:rPr>
+          <w:t>4</w:t>
+        </w:r>
+        <w:r>
+          <w:rPr>
+            <w:noProof/>
+            <w:webHidden/>
+          </w:rPr>
+          <w:fldChar w:fldCharType="end"/>
+        </w:r>
+      </w:hyperlink>
+    </w:p>
+    <w:p>
+      <w:pPr>
+        <w:pStyle w:val="TDC2"/>
+        <w:tabs>
+          <w:tab w:val="left" w:pos="990"/>
+        </w:tabs>
+        <w:rPr>
+          <w:rFonts w:asciiTheme="minorHAnsi" w:eastAsiaTheme="minorEastAsia" w:hAnsiTheme="minorHAnsi" w:cstheme="minorBidi"/>
+          <w:noProof/>
+          <w:sz w:val="22"/>
+          <w:szCs w:val="22"/>
+          <w:lang w:val="es-PE" w:eastAsia="es-PE"/>
+        </w:rPr>
+      </w:pPr>
+      <w:hyperlink w:anchor="_Toc328438309" w:history="1">
+        <w:r>
+          <w:rPr>
+            <w:rStyle w:val="Hipervnculo"/>
+            <w:b/>
+            <w:noProof/>
+          </w:rPr>
+          <w:t>1.4</w:t>
+        </w:r>
+        <w:r>
+          <w:rPr>
+            <w:rFonts w:asciiTheme="minorHAnsi" w:eastAsiaTheme="minorEastAsia" w:hAnsiTheme="minorHAnsi" w:cstheme="minorBidi"/>
+            <w:noProof/>
+            <w:sz w:val="22"/>
+            <w:szCs w:val="22"/>
+            <w:lang w:val="es-PE" w:eastAsia="es-PE"/>
+          </w:rPr>
+          <w:tab/>
+        </w:r>
+        <w:r>
+          <w:rPr>
+            <w:rStyle w:val="Hipervnculo"/>
+            <w:b/>
+            <w:noProof/>
+          </w:rPr>
+          <w:t>Referencias:</w:t>
+        </w:r>
+        <w:r>
+          <w:rPr>
+            <w:noProof/>
+            <w:webHidden/>
+          </w:rPr>
+          <w:tab/>
+        </w:r>
+        <w:r>
+          <w:rPr>
+            <w:noProof/>
+            <w:webHidden/>
+          </w:rPr>
+          <w:fldChar w:fldCharType="begin"/>
+        </w:r>
+        <w:r>
+          <w:rPr>
+            <w:noProof/>
+            <w:webHidden/>
+          </w:rPr>
+          <w:instrText xml:space="preserve"> PAGEREF _Toc328438309 \h </w:instrText>
+        </w:r>
+        <w:r>
+          <w:rPr>
+            <w:noProof/>
+            <w:webHidden/>
+          </w:rPr>
+        </w:r>
+        <w:r>
+          <w:rPr>
+            <w:noProof/>
+            <w:webHidden/>
+          </w:rPr>
+          <w:fldChar w:fldCharType="separate"/>
+        </w:r>
+        <w:r>
+          <w:rPr>
+            <w:noProof/>
+            <w:webHidden/>
+          </w:rPr>
+          <w:t>4</w:t>
+        </w:r>
+        <w:r>
+          <w:rPr>
+            <w:noProof/>
+            <w:webHidden/>
+          </w:rPr>
+          <w:fldChar w:fldCharType="end"/>
+        </w:r>
+      </w:hyperlink>
+    </w:p>
+    <w:p>
+      <w:pPr>
+        <w:pStyle w:val="TDC1"/>
+        <w:tabs>
+          <w:tab w:val="left" w:pos="432"/>
+        </w:tabs>
+        <w:rPr>
+          <w:rFonts w:asciiTheme="minorHAnsi" w:eastAsiaTheme="minorEastAsia" w:hAnsiTheme="minorHAnsi" w:cstheme="minorBidi"/>
+          <w:noProof/>
+          <w:sz w:val="22"/>
+          <w:szCs w:val="22"/>
+          <w:lang w:val="es-PE" w:eastAsia="es-PE"/>
+        </w:rPr>
+      </w:pPr>
+      <w:hyperlink w:anchor="_Toc328438310" w:history="1">
+        <w:r>
+          <w:rPr>
+            <w:rStyle w:val="Hipervnculo"/>
+            <w:b/>
+            <w:noProof/>
+          </w:rPr>
+          <w:t>2.</w:t>
+        </w:r>
+        <w:r>
+          <w:rPr>
+            <w:rFonts w:asciiTheme="minorHAnsi" w:eastAsiaTheme="minorEastAsia" w:hAnsiTheme="minorHAnsi" w:cstheme="minorBidi"/>
+            <w:noProof/>
+            <w:sz w:val="22"/>
+            <w:szCs w:val="22"/>
+            <w:lang w:val="es-PE" w:eastAsia="es-PE"/>
+          </w:rPr>
+          <w:tab/>
+        </w:r>
+        <w:r>
+          <w:rPr>
+            <w:rStyle w:val="Hipervnculo"/>
+            <w:b/>
+            <w:noProof/>
+          </w:rPr>
+          <w:t>Arquitectura del sistema:</w:t>
+        </w:r>
+        <w:r>
+          <w:rPr>
+            <w:noProof/>
+            <w:webHidden/>
+          </w:rPr>
+          <w:tab/>
+        </w:r>
+        <w:r>
+          <w:rPr>
+            <w:noProof/>
+            <w:webHidden/>
+          </w:rPr>
+          <w:fldChar w:fldCharType="begin"/>
+        </w:r>
+        <w:r>
+          <w:rPr>
+            <w:noProof/>
+            <w:webHidden/>
+          </w:rPr>
+          <w:instrText xml:space="preserve"> PAGEREF _Toc328438310 \h </w:instrText>
+        </w:r>
+        <w:r>
+          <w:rPr>
+            <w:noProof/>
+            <w:webHidden/>
+          </w:rPr>
+        </w:r>
+        <w:r>
+          <w:rPr>
+            <w:noProof/>
+            <w:webHidden/>
+          </w:rPr>
+          <w:fldChar w:fldCharType="separate"/>
+        </w:r>
+        <w:r>
+          <w:rPr>
+            <w:noProof/>
+            <w:webHidden/>
+          </w:rPr>
+          <w:t>4</w:t>
+        </w:r>
+        <w:r>
+          <w:rPr>
+            <w:noProof/>
+            <w:webHidden/>
+          </w:rPr>
+          <w:fldChar w:fldCharType="end"/>
+        </w:r>
+      </w:hyperlink>
+    </w:p>
+    <w:p>
+      <w:pPr>
+        <w:pStyle w:val="TDC2"/>
+        <w:tabs>
+          <w:tab w:val="left" w:pos="990"/>
+        </w:tabs>
+        <w:rPr>
+          <w:rFonts w:asciiTheme="minorHAnsi" w:eastAsiaTheme="minorEastAsia" w:hAnsiTheme="minorHAnsi" w:cstheme="minorBidi"/>
+          <w:noProof/>
+          <w:sz w:val="22"/>
+          <w:szCs w:val="22"/>
+          <w:lang w:val="es-PE" w:eastAsia="es-PE"/>
+        </w:rPr>
+      </w:pPr>
+      <w:hyperlink w:anchor="_Toc328438311" w:history="1">
+        <w:r>
+          <w:rPr>
+            <w:rStyle w:val="Hipervnculo"/>
+            <w:b/>
+            <w:noProof/>
+          </w:rPr>
+          <w:t>2.1</w:t>
+        </w:r>
+        <w:r>
+          <w:rPr>
+            <w:rFonts w:asciiTheme="minorHAnsi" w:eastAsiaTheme="minorEastAsia" w:hAnsiTheme="minorHAnsi" w:cstheme="minorBidi"/>
+            <w:noProof/>
+            <w:sz w:val="22"/>
+            <w:szCs w:val="22"/>
+            <w:lang w:val="es-PE" w:eastAsia="es-PE"/>
+          </w:rPr>
+          <w:tab/>
+        </w:r>
+        <w:r>
+          <w:rPr>
+            <w:rStyle w:val="Hipervnculo"/>
+            <w:b/>
+            <w:noProof/>
+          </w:rPr>
+          <w:t>Arquitectura Actual:</w:t>
+        </w:r>
+        <w:r>
+          <w:rPr>
+            <w:noProof/>
+            <w:webHidden/>
+          </w:rPr>
+          <w:tab/>
+        </w:r>
+        <w:r>
+          <w:rPr>
+            <w:noProof/>
+            <w:webHidden/>
+          </w:rPr>
+          <w:fldChar w:fldCharType="begin"/>
+        </w:r>
+        <w:r>
+          <w:rPr>
+            <w:noProof/>
+            <w:webHidden/>
+          </w:rPr>
+          <w:instrText xml:space="preserve"> PAGEREF _Toc328438311 \h </w:instrText>
+        </w:r>
+        <w:r>
+          <w:rPr>
+            <w:noProof/>
+            <w:webHidden/>
+          </w:rPr>
+        </w:r>
+        <w:r>
+          <w:rPr>
+            <w:noProof/>
+            <w:webHidden/>
+          </w:rPr>
+          <w:fldChar w:fldCharType="separate"/>
+        </w:r>
+        <w:r>
+          <w:rPr>
+            <w:noProof/>
+            <w:webHidden/>
+          </w:rPr>
+          <w:t>4</w:t>
+        </w:r>
+        <w:r>
+          <w:rPr>
+            <w:noProof/>
+            <w:webHidden/>
+          </w:rPr>
+          <w:fldChar w:fldCharType="end"/>
+        </w:r>
+      </w:hyperlink>
+    </w:p>
+    <w:p>
+      <w:pPr>
+        <w:pStyle w:val="TDC2"/>
+        <w:tabs>
+          <w:tab w:val="left" w:pos="990"/>
+        </w:tabs>
+        <w:rPr>
+          <w:rFonts w:asciiTheme="minorHAnsi" w:eastAsiaTheme="minorEastAsia" w:hAnsiTheme="minorHAnsi" w:cstheme="minorBidi"/>
+          <w:noProof/>
+          <w:sz w:val="22"/>
+          <w:szCs w:val="22"/>
+          <w:lang w:val="es-PE" w:eastAsia="es-PE"/>
+        </w:rPr>
+      </w:pPr>
+      <w:hyperlink w:anchor="_Toc328438312" w:history="1">
+        <w:r>
+          <w:rPr>
+            <w:rStyle w:val="Hipervnculo"/>
+            <w:b/>
+            <w:noProof/>
+          </w:rPr>
+          <w:t>2.2</w:t>
+        </w:r>
+        <w:r>
+          <w:rPr>
+            <w:rFonts w:asciiTheme="minorHAnsi" w:eastAsiaTheme="minorEastAsia" w:hAnsiTheme="minorHAnsi" w:cstheme="minorBidi"/>
+            <w:noProof/>
+            <w:sz w:val="22"/>
+            <w:szCs w:val="22"/>
+            <w:lang w:val="es-PE" w:eastAsia="es-PE"/>
+          </w:rPr>
+          <w:tab/>
+        </w:r>
+        <w:r>
+          <w:rPr>
+            <w:rStyle w:val="Hipervnculo"/>
+            <w:b/>
+            <w:noProof/>
+          </w:rPr>
+          <w:t>Arquitectura Propuesta:</w:t>
+        </w:r>
+        <w:r>
+          <w:rPr>
+            <w:noProof/>
+            <w:webHidden/>
+          </w:rPr>
+          <w:tab/>
+        </w:r>
+        <w:r>
+          <w:rPr>
+            <w:noProof/>
+            <w:webHidden/>
+          </w:rPr>
+          <w:fldChar w:fldCharType="begin"/>
+        </w:r>
+        <w:r>
+          <w:rPr>
+            <w:noProof/>
+            <w:webHidden/>
+          </w:rPr>
+          <w:instrText xml:space="preserve"> PAGEREF _Toc328438312 \h </w:instrText>
+        </w:r>
+        <w:r>
+          <w:rPr>
+            <w:noProof/>
+            <w:webHidden/>
+          </w:rPr>
+        </w:r>
+        <w:r>
+          <w:rPr>
+            <w:noProof/>
+            <w:webHidden/>
+          </w:rPr>
+          <w:fldChar w:fldCharType="separate"/>
+        </w:r>
+        <w:r>
+          <w:rPr>
+            <w:noProof/>
+            <w:webHidden/>
+          </w:rPr>
+          <w:t>4</w:t>
+        </w:r>
+        <w:r>
+          <w:rPr>
+            <w:noProof/>
+            <w:webHidden/>
+          </w:rPr>
+          <w:fldChar w:fldCharType="end"/>
+        </w:r>
+      </w:hyperlink>
+    </w:p>
+    <w:p>
+      <w:pPr>
+        <w:pStyle w:val="TDC3"/>
+        <w:rPr>
+          <w:rFonts w:asciiTheme="minorHAnsi" w:eastAsiaTheme="minorEastAsia" w:hAnsiTheme="minorHAnsi" w:cstheme="minorBidi"/>
+          <w:bCs w:val="0"/>
+          <w:sz w:val="22"/>
+          <w:szCs w:val="22"/>
+          <w:lang w:val="es-PE" w:eastAsia="es-PE"/>
+        </w:rPr>
+      </w:pPr>
+      <w:hyperlink w:anchor="_Toc328438313" w:history="1">
+        <w:r>
+          <w:rPr>
+            <w:rStyle w:val="Hipervnculo"/>
+            <w:b/>
+          </w:rPr>
+          <w:t>2.2.1</w:t>
+        </w:r>
+        <w:r>
+          <w:rPr>
+            <w:rFonts w:asciiTheme="minorHAnsi" w:eastAsiaTheme="minorEastAsia" w:hAnsiTheme="minorHAnsi" w:cstheme="minorBidi"/>
+            <w:bCs w:val="0"/>
+            <w:sz w:val="22"/>
+            <w:szCs w:val="22"/>
+            <w:lang w:val="es-PE" w:eastAsia="es-PE"/>
+          </w:rPr>
+          <w:tab/>
+        </w:r>
+        <w:r>
+          <w:rPr>
+            <w:rStyle w:val="Hipervnculo"/>
+            <w:b/>
+          </w:rPr>
+          <w:t>Visión Global:</w:t>
+        </w:r>
+        <w:r>
+          <w:rPr>
+            <w:webHidden/>
+          </w:rPr>
+          <w:tab/>
+        </w:r>
+        <w:r>
+          <w:rPr>
+            <w:webHidden/>
+          </w:rPr>
+          <w:fldChar w:fldCharType="begin"/>
+        </w:r>
+        <w:r>
+          <w:rPr>
+            <w:webHidden/>
+          </w:rPr>
+          <w:instrText xml:space="preserve"> PAGEREF _Toc328438313 \h </w:instrText>
+        </w:r>
+        <w:r>
+          <w:rPr>
+            <w:webHidden/>
+          </w:rPr>
+        </w:r>
+        <w:r>
+          <w:rPr>
+            <w:webHidden/>
+          </w:rPr>
+          <w:fldChar w:fldCharType="separate"/>
+        </w:r>
+        <w:r>
+          <w:rPr>
+            <w:webHidden/>
+          </w:rPr>
+          <w:t>4</w:t>
+        </w:r>
+        <w:r>
+          <w:rPr>
+            <w:webHidden/>
+          </w:rPr>
+          <w:fldChar w:fldCharType="end"/>
+        </w:r>
+      </w:hyperlink>
+    </w:p>
+    <w:p>
+      <w:pPr>
+        <w:pStyle w:val="TDC3"/>
+        <w:rPr>
+          <w:rFonts w:asciiTheme="minorHAnsi" w:eastAsiaTheme="minorEastAsia" w:hAnsiTheme="minorHAnsi" w:cstheme="minorBidi"/>
+          <w:bCs w:val="0"/>
+          <w:sz w:val="22"/>
+          <w:szCs w:val="22"/>
+          <w:lang w:val="es-PE" w:eastAsia="es-PE"/>
+        </w:rPr>
+      </w:pPr>
+      <w:hyperlink w:anchor="_Toc328438314" w:history="1">
+        <w:r>
+          <w:rPr>
+            <w:rStyle w:val="Hipervnculo"/>
+            <w:b/>
+          </w:rPr>
+          <w:t>2.2.2</w:t>
+        </w:r>
+        <w:r>
+          <w:rPr>
+            <w:rFonts w:asciiTheme="minorHAnsi" w:eastAsiaTheme="minorEastAsia" w:hAnsiTheme="minorHAnsi" w:cstheme="minorBidi"/>
+            <w:bCs w:val="0"/>
+            <w:sz w:val="22"/>
+            <w:szCs w:val="22"/>
+            <w:lang w:val="es-PE" w:eastAsia="es-PE"/>
+          </w:rPr>
+          <w:tab/>
+        </w:r>
+        <w:r>
+          <w:rPr>
+            <w:rStyle w:val="Hipervnculo"/>
+            <w:b/>
+          </w:rPr>
+          <w:t>Diseño de Arquitectura:</w:t>
+        </w:r>
+        <w:r>
+          <w:rPr>
+            <w:webHidden/>
+          </w:rPr>
+          <w:tab/>
+        </w:r>
+        <w:r>
+          <w:rPr>
+            <w:webHidden/>
+          </w:rPr>
+          <w:fldChar w:fldCharType="begin"/>
+        </w:r>
+        <w:r>
+          <w:rPr>
+            <w:webHidden/>
+          </w:rPr>
+          <w:instrText xml:space="preserve"> PAGEREF _Toc328438314 \h </w:instrText>
+        </w:r>
+        <w:r>
+          <w:rPr>
+            <w:webHidden/>
+          </w:rPr>
+        </w:r>
+        <w:r>
+          <w:rPr>
+            <w:webHidden/>
+          </w:rPr>
+          <w:fldChar w:fldCharType="separate"/>
+        </w:r>
+        <w:r>
+          <w:rPr>
+            <w:webHidden/>
+          </w:rPr>
+          <w:t>4</w:t>
+        </w:r>
+        <w:r>
+          <w:rPr>
+            <w:webHidden/>
+          </w:rPr>
+          <w:fldChar w:fldCharType="end"/>
+        </w:r>
+      </w:hyperlink>
+    </w:p>
+    <w:p>
+      <w:pPr>
+        <w:pStyle w:val="TDC3"/>
+        <w:rPr>
+          <w:rFonts w:asciiTheme="minorHAnsi" w:eastAsiaTheme="minorEastAsia" w:hAnsiTheme="minorHAnsi" w:cstheme="minorBidi"/>
+          <w:bCs w:val="0"/>
+          <w:sz w:val="22"/>
+          <w:szCs w:val="22"/>
+          <w:lang w:val="es-PE" w:eastAsia="es-PE"/>
+        </w:rPr>
+      </w:pPr>
+      <w:hyperlink w:anchor="_Toc328438315" w:history="1">
+        <w:r>
+          <w:rPr>
+            <w:rStyle w:val="Hipervnculo"/>
+            <w:b/>
+          </w:rPr>
+          <w:t>2.2.3</w:t>
+        </w:r>
+        <w:r>
+          <w:rPr>
+            <w:rFonts w:asciiTheme="minorHAnsi" w:eastAsiaTheme="minorEastAsia" w:hAnsiTheme="minorHAnsi" w:cstheme="minorBidi"/>
+            <w:bCs w:val="0"/>
+            <w:sz w:val="22"/>
+            <w:szCs w:val="22"/>
+            <w:lang w:val="es-PE" w:eastAsia="es-PE"/>
+          </w:rPr>
+          <w:tab/>
+        </w:r>
+        <w:r>
+          <w:rPr>
+            <w:rStyle w:val="Hipervnculo"/>
+            <w:b/>
+          </w:rPr>
+          <w:t>Diseño de Subsistemas:</w:t>
+        </w:r>
+        <w:r>
+          <w:rPr>
+            <w:webHidden/>
+          </w:rPr>
+          <w:tab/>
+        </w:r>
+        <w:r>
+          <w:rPr>
+            <w:webHidden/>
+          </w:rPr>
+          <w:fldChar w:fldCharType="begin"/>
+        </w:r>
+        <w:r>
+          <w:rPr>
+            <w:webHidden/>
+          </w:rPr>
+          <w:instrText xml:space="preserve"> PAGEREF _Toc328438315 \h </w:instrText>
+        </w:r>
+        <w:r>
+          <w:rPr>
+            <w:webHidden/>
+          </w:rPr>
+        </w:r>
+        <w:r>
+          <w:rPr>
+            <w:webHidden/>
+          </w:rPr>
+          <w:fldChar w:fldCharType="separate"/>
+        </w:r>
+        <w:r>
+          <w:rPr>
+            <w:webHidden/>
+          </w:rPr>
+          <w:t>4</w:t>
+        </w:r>
+        <w:r>
+          <w:rPr>
+            <w:webHidden/>
+          </w:rPr>
+          <w:fldChar w:fldCharType="end"/>
+        </w:r>
+      </w:hyperlink>
+    </w:p>
+    <w:p>
+      <w:pPr>
+        <w:pStyle w:val="TDC1"/>
+        <w:tabs>
+          <w:tab w:val="left" w:pos="432"/>
+        </w:tabs>
+        <w:rPr>
+          <w:rFonts w:asciiTheme="minorHAnsi" w:eastAsiaTheme="minorEastAsia" w:hAnsiTheme="minorHAnsi" w:cstheme="minorBidi"/>
+          <w:noProof/>
+          <w:sz w:val="22"/>
+          <w:szCs w:val="22"/>
+          <w:lang w:val="es-PE" w:eastAsia="es-PE"/>
+        </w:rPr>
+      </w:pPr>
+      <w:hyperlink w:anchor="_Toc328438316" w:history="1">
+        <w:r>
+          <w:rPr>
+            <w:rStyle w:val="Hipervnculo"/>
+            <w:b/>
+            <w:noProof/>
+          </w:rPr>
+          <w:t>3</w:t>
+        </w:r>
+        <w:r>
+          <w:rPr>
+            <w:rFonts w:asciiTheme="minorHAnsi" w:eastAsiaTheme="minorEastAsia" w:hAnsiTheme="minorHAnsi" w:cstheme="minorBidi"/>
+            <w:noProof/>
+            <w:sz w:val="22"/>
+            <w:szCs w:val="22"/>
+            <w:lang w:val="es-PE" w:eastAsia="es-PE"/>
+          </w:rPr>
+          <w:tab/>
+        </w:r>
+        <w:r>
+          <w:rPr>
+            <w:rStyle w:val="Hipervnculo"/>
+            <w:b/>
+            <w:noProof/>
+          </w:rPr>
+          <w:t>Diseño Detallado:</w:t>
+        </w:r>
+        <w:r>
+          <w:rPr>
+            <w:noProof/>
+            <w:webHidden/>
+          </w:rPr>
+          <w:tab/>
+        </w:r>
+        <w:r>
+          <w:rPr>
+            <w:noProof/>
+            <w:webHidden/>
+          </w:rPr>
+          <w:fldChar w:fldCharType="begin"/>
+        </w:r>
+        <w:r>
+          <w:rPr>
+            <w:noProof/>
+            <w:webHidden/>
+          </w:rPr>
+          <w:instrText xml:space="preserve"> PAGEREF _Toc328438316 \h </w:instrText>
+        </w:r>
+        <w:r>
+          <w:rPr>
+            <w:noProof/>
+            <w:webHidden/>
+          </w:rPr>
+        </w:r>
+        <w:r>
+          <w:rPr>
+            <w:noProof/>
+            <w:webHidden/>
+          </w:rPr>
+          <w:fldChar w:fldCharType="separate"/>
+        </w:r>
+        <w:r>
+          <w:rPr>
+            <w:noProof/>
+            <w:webHidden/>
+          </w:rPr>
+          <w:t>4</w:t>
+        </w:r>
+        <w:r>
+          <w:rPr>
+            <w:noProof/>
+            <w:webHidden/>
+          </w:rPr>
+          <w:fldChar w:fldCharType="end"/>
+        </w:r>
+      </w:hyperlink>
+    </w:p>
+    <w:p>
+      <w:pPr>
+        <w:pStyle w:val="TDC2"/>
+        <w:tabs>
+          <w:tab w:val="left" w:pos="990"/>
+        </w:tabs>
+        <w:rPr>
+          <w:rFonts w:asciiTheme="minorHAnsi" w:eastAsiaTheme="minorEastAsia" w:hAnsiTheme="minorHAnsi" w:cstheme="minorBidi"/>
+          <w:noProof/>
+          <w:sz w:val="22"/>
+          <w:szCs w:val="22"/>
+          <w:lang w:val="es-PE" w:eastAsia="es-PE"/>
+        </w:rPr>
+      </w:pPr>
+      <w:hyperlink w:anchor="_Toc328438317" w:history="1">
+        <w:r>
+          <w:rPr>
+            <w:rStyle w:val="Hipervnculo"/>
+            <w:b/>
+            <w:noProof/>
+          </w:rPr>
+          <w:t>3.1</w:t>
+        </w:r>
+        <w:r>
+          <w:rPr>
+            <w:rFonts w:asciiTheme="minorHAnsi" w:eastAsiaTheme="minorEastAsia" w:hAnsiTheme="minorHAnsi" w:cstheme="minorBidi"/>
+            <w:noProof/>
+            <w:sz w:val="22"/>
+            <w:szCs w:val="22"/>
+            <w:lang w:val="es-PE" w:eastAsia="es-PE"/>
+          </w:rPr>
+          <w:tab/>
+        </w:r>
+        <w:r>
+          <w:rPr>
+            <w:rStyle w:val="Hipervnculo"/>
+            <w:b/>
+            <w:noProof/>
+          </w:rPr>
+          <w:t>Introducción:</w:t>
+        </w:r>
+        <w:r>
+          <w:rPr>
+            <w:noProof/>
+            <w:webHidden/>
+          </w:rPr>
+          <w:tab/>
+        </w:r>
+        <w:r>
+          <w:rPr>
+            <w:noProof/>
+            <w:webHidden/>
+          </w:rPr>
+          <w:fldChar w:fldCharType="begin"/>
+        </w:r>
+        <w:r>
+          <w:rPr>
+            <w:noProof/>
+            <w:webHidden/>
+          </w:rPr>
+          <w:instrText xml:space="preserve"> PAGEREF _Toc328438317 \h </w:instrText>
+        </w:r>
+        <w:r>
+          <w:rPr>
+            <w:noProof/>
+            <w:webHidden/>
+          </w:rPr>
+        </w:r>
+        <w:r>
+          <w:rPr>
+            <w:noProof/>
+            <w:webHidden/>
+          </w:rPr>
+          <w:fldChar w:fldCharType="separate"/>
+        </w:r>
+        <w:r>
+          <w:rPr>
+            <w:noProof/>
+            <w:webHidden/>
+          </w:rPr>
+          <w:t>4</w:t>
+        </w:r>
+        <w:r>
+          <w:rPr>
+            <w:noProof/>
+            <w:webHidden/>
+          </w:rPr>
+          <w:fldChar w:fldCharType="end"/>
+        </w:r>
+      </w:hyperlink>
+    </w:p>
+    <w:p>
+      <w:pPr>
+        <w:pStyle w:val="TDC2"/>
+        <w:tabs>
+          <w:tab w:val="left" w:pos="990"/>
+        </w:tabs>
+        <w:rPr>
+          <w:rFonts w:asciiTheme="minorHAnsi" w:eastAsiaTheme="minorEastAsia" w:hAnsiTheme="minorHAnsi" w:cstheme="minorBidi"/>
+          <w:noProof/>
+          <w:sz w:val="22"/>
+          <w:szCs w:val="22"/>
+          <w:lang w:val="es-PE" w:eastAsia="es-PE"/>
+        </w:rPr>
+      </w:pPr>
+      <w:hyperlink w:anchor="_Toc328438318" w:history="1">
+        <w:r>
+          <w:rPr>
+            <w:rStyle w:val="Hipervnculo"/>
+            <w:b/>
+            <w:noProof/>
+          </w:rPr>
+          <w:t>3.2</w:t>
+        </w:r>
+        <w:r>
+          <w:rPr>
+            <w:rFonts w:asciiTheme="minorHAnsi" w:eastAsiaTheme="minorEastAsia" w:hAnsiTheme="minorHAnsi" w:cstheme="minorBidi"/>
+            <w:noProof/>
+            <w:sz w:val="22"/>
+            <w:szCs w:val="22"/>
+            <w:lang w:val="es-PE" w:eastAsia="es-PE"/>
+          </w:rPr>
+          <w:tab/>
+        </w:r>
+        <w:r>
+          <w:rPr>
+            <w:rStyle w:val="Hipervnculo"/>
+            <w:b/>
+            <w:noProof/>
+          </w:rPr>
+          <w:t>Diseño detallado de clases:</w:t>
+        </w:r>
+        <w:r>
+          <w:rPr>
+            <w:noProof/>
+            <w:webHidden/>
+          </w:rPr>
+          <w:tab/>
+        </w:r>
+        <w:r>
+          <w:rPr>
+            <w:noProof/>
+            <w:webHidden/>
+          </w:rPr>
+          <w:fldChar w:fldCharType="begin"/>
+        </w:r>
+        <w:r>
+          <w:rPr>
+            <w:noProof/>
+            <w:webHidden/>
+          </w:rPr>
+          <w:instrText xml:space="preserve"> PAGEREF _Toc328438318 \h </w:instrText>
+        </w:r>
+        <w:r>
+          <w:rPr>
+            <w:noProof/>
+            <w:webHidden/>
+          </w:rPr>
+        </w:r>
+        <w:r>
+          <w:rPr>
+            <w:noProof/>
+            <w:webHidden/>
+          </w:rPr>
+          <w:fldChar w:fldCharType="separate"/>
+        </w:r>
+        <w:r>
+          <w:rPr>
+            <w:noProof/>
+            <w:webHidden/>
+          </w:rPr>
+          <w:t>4</w:t>
+        </w:r>
+        <w:r>
+          <w:rPr>
+            <w:noProof/>
+            <w:webHidden/>
+          </w:rPr>
+          <w:fldChar w:fldCharType="end"/>
+        </w:r>
+      </w:hyperlink>
+    </w:p>
+    <w:p>
+      <w:pPr>
+        <w:widowControl/>
+        <w:suppressAutoHyphens w:val="0"/>
+        <w:spacing w:after="200" w:line="276" w:lineRule="auto"/>
+        <w:jc w:val="center"/>
+        <w:rPr>
+          <w:lang w:val="es-PE"/>
+        </w:rPr>
+      </w:pPr>
+      <w:r>
+        <w:rPr>
+          <w:lang w:val="es-PE"/>
+        </w:rPr>
+        <w:fldChar w:fldCharType="end"/>
+      </w:r>
+      <w:r>
+        <w:rPr>
+          <w:lang w:val="es-PE"/>
+        </w:rPr>
+        <w:tab/>
+      </w:r>
+      <w:r>
+        <w:rPr>
+          <w:lang w:val="es-PE"/>
+        </w:rPr>
+        <w:br w:type="page"/>
+      </w:r>
+    </w:p>
+    <w:p>
+      <w:pPr>
+        <w:rPr>
+          <w:lang w:val="es-PE"/>
+        </w:rPr>
+      </w:pPr>
+    </w:p>
+    <w:p>
+      <w:pPr>
+        <w:rPr>
+          <w:rFonts w:asciiTheme="minorHAnsi" w:hAnsiTheme="minorHAnsi"/>
+          <w:b/>
+          <w:sz w:val="24"/>
+          <w:szCs w:val="24"/>
+          <w:lang w:val="es-PE"/>
+        </w:rPr>
+      </w:pPr>
+      <w:r>
+        <w:rPr>
+          <w:rFonts w:asciiTheme="minorHAnsi" w:hAnsiTheme="minorHAnsi"/>
+          <w:b/>
+          <w:sz w:val="24"/>
+          <w:szCs w:val="24"/>
+          <w:lang w:val="es-PE"/>
+        </w:rPr>
+        <w:t>Prólogo:</w:t>
+      </w:r>
+    </w:p>
+    <w:p>
+      <w:pPr>
+        <w:rPr>
+          <w:rFonts w:asciiTheme="minorHAnsi" w:hAnsiTheme="minorHAnsi"/>
+          <w:b/>
+          <w:sz w:val="24"/>
+          <w:szCs w:val="24"/>
+          <w:lang w:val="es-PE"/>
+        </w:rPr>
+      </w:pPr>
+    </w:p>
+    <w:p>
+      <w:pPr>
+        <w:pStyle w:val="Prrafodelista"/>
+        <w:numPr>
+          <w:ilvl w:val="0"/>
+          <w:numId w:val="9"/>
+        </w:numPr>
+        <w:outlineLvl w:val="0"/>
+        <w:rPr>
+          <w:b/>
+          <w:sz w:val="24"/>
+          <w:szCs w:val="24"/>
+        </w:rPr>
+      </w:pPr>
+      <w:bookmarkStart w:id="0" w:name="_Toc328438305"/>
+      <w:r>
+        <w:rPr>
+          <w:b/>
+          <w:sz w:val="24"/>
+          <w:szCs w:val="24"/>
+        </w:rPr>
+        <w:t>Introducción:</w:t>
+      </w:r>
+      <w:bookmarkEnd w:id="0"/>
+    </w:p>
+    <w:p>
+      <w:pPr>
+        <w:pStyle w:val="Prrafodelista"/>
+        <w:autoSpaceDE w:val="0"/>
+        <w:autoSpaceDN w:val="0"/>
+        <w:adjustRightInd w:val="0"/>
+        <w:spacing w:line="240" w:lineRule="auto"/>
+        <w:jc w:val="both"/>
+        <w:rPr>
+          <w:sz w:val="24"/>
+          <w:szCs w:val="24"/>
+          <w:u w:val="single"/>
+          <w:lang w:val="es-CL"/>
+        </w:rPr>
+      </w:pPr>
+      <w:bookmarkStart w:id="1" w:name="_Toc328438306"/>
+      <w:r>
+        <w:rPr>
+          <w:sz w:val="24"/>
+          <w:szCs w:val="24"/>
+          <w:lang w:val="es-CL"/>
+        </w:rPr>
+        <w:t xml:space="preserve">El presente documento reflejará el diseño conceptual que presentará las necesidades planteadas para </w:t>
+      </w:r>
+      <w:r>
+        <w:rPr>
+          <w:sz w:val="24"/>
+          <w:szCs w:val="24"/>
+          <w:lang w:val="es-CL"/>
+        </w:rPr>
+        <w:t>MistiStore,</w:t>
+      </w:r>
+      <w:r>
+        <w:rPr>
+          <w:sz w:val="24"/>
+          <w:szCs w:val="24"/>
+          <w:lang w:val="es-CL"/>
+        </w:rPr>
+        <w:t xml:space="preserve"> el diseño está basado según los acuerdos tomados previamente y recogidos en el documento </w:t>
+      </w:r>
+      <w:r>
+        <w:rPr>
+          <w:sz w:val="24"/>
+          <w:szCs w:val="24"/>
+          <w:lang w:val="es-CL"/>
+        </w:rPr>
+        <w:t>Requerimientos</w:t>
+      </w:r>
+    </w:p>
+    <w:p>
+      <w:pPr>
+        <w:pStyle w:val="Prrafodelista"/>
+        <w:autoSpaceDE w:val="0"/>
+        <w:autoSpaceDN w:val="0"/>
+        <w:adjustRightInd w:val="0"/>
+        <w:spacing w:line="240" w:lineRule="auto"/>
+        <w:jc w:val="both"/>
+        <w:rPr>
+          <w:sz w:val="24"/>
+          <w:szCs w:val="24"/>
+          <w:lang w:val="es-CL"/>
+        </w:rPr>
+      </w:pPr>
+      <w:r>
+        <w:rPr>
+          <w:sz w:val="24"/>
+          <w:szCs w:val="24"/>
+          <w:lang w:val="es-CL"/>
+        </w:rPr>
+        <w:t>El diseño aquí presentado, permitirá conocer con mucha mejor dimensión el esfuerzo necesario durante la etapa de implementación del proyecto.</w:t>
+      </w:r>
+    </w:p>
+    <w:p>
+      <w:pPr>
+        <w:autoSpaceDE w:val="0"/>
+        <w:autoSpaceDN w:val="0"/>
+        <w:adjustRightInd w:val="0"/>
+        <w:spacing w:line="240" w:lineRule="auto"/>
+        <w:jc w:val="both"/>
+        <w:rPr>
+          <w:rFonts w:eastAsiaTheme="minorHAnsi"/>
+          <w:sz w:val="24"/>
+          <w:szCs w:val="24"/>
+          <w:lang/>
+        </w:rPr>
+      </w:pPr>
+      <w:r>
+        <w:rPr>
+          <w:rFonts w:eastAsiaTheme="minorHAnsi"/>
+          <w:sz w:val="24"/>
+          <w:szCs w:val="24"/>
+          <w:lang w:val="es-CL"/>
+        </w:rPr>
+        <w:t>.</w:t>
+      </w:r>
+    </w:p>
+    <w:p>
+      <w:pPr>
+        <w:pStyle w:val="Prrafodelista"/>
+        <w:numPr>
+          <w:ilvl w:val="1"/>
+          <w:numId w:val="10"/>
+        </w:numPr>
+        <w:outlineLvl w:val="1"/>
+        <w:rPr>
+          <w:b/>
+          <w:sz w:val="24"/>
+          <w:szCs w:val="24"/>
+        </w:rPr>
+      </w:pPr>
+      <w:r>
+        <w:rPr>
+          <w:b/>
+          <w:sz w:val="24"/>
+          <w:szCs w:val="24"/>
+        </w:rPr>
+        <w:t>Propósito del Sistema:</w:t>
+      </w:r>
+      <w:bookmarkEnd w:id="1"/>
+    </w:p>
+    <w:p>
+      <w:pPr>
+        <w:pStyle w:val="Prrafodelista"/>
+        <w:numPr>
+          <w:ilvl w:val="1"/>
+          <w:numId w:val="10"/>
+        </w:numPr>
+        <w:outlineLvl w:val="1"/>
+        <w:rPr>
+          <w:b/>
+          <w:sz w:val="24"/>
+          <w:szCs w:val="24"/>
+        </w:rPr>
+      </w:pPr>
+      <w:bookmarkStart w:id="2" w:name="_Toc328438307"/>
+      <w:r>
+        <w:rPr>
+          <w:b/>
+          <w:sz w:val="24"/>
+          <w:szCs w:val="24"/>
+        </w:rPr>
+        <w:t>Objetivos del Diseño:</w:t>
+      </w:r>
+      <w:bookmarkEnd w:id="2"/>
+    </w:p>
+    <w:p>
+      <w:pPr>
+        <w:pStyle w:val="Prrafodelista"/>
+        <w:numPr>
+          <w:ilvl w:val="1"/>
+          <w:numId w:val="10"/>
+        </w:numPr>
+        <w:outlineLvl w:val="1"/>
+        <w:rPr>
+          <w:b/>
+          <w:sz w:val="24"/>
+          <w:szCs w:val="24"/>
+        </w:rPr>
+      </w:pPr>
+      <w:bookmarkStart w:id="3" w:name="_Toc328438308"/>
+      <w:r>
+        <w:rPr>
+          <w:b/>
+          <w:sz w:val="24"/>
+          <w:szCs w:val="24"/>
+        </w:rPr>
+        <w:t>Definiciones, Acrónimos y Abreviaturas:</w:t>
+      </w:r>
+      <w:bookmarkEnd w:id="3"/>
+    </w:p>
+    <w:p>
+      <w:pPr>
+        <w:pStyle w:val="Prrafodelista"/>
+        <w:numPr>
+          <w:ilvl w:val="1"/>
+          <w:numId w:val="10"/>
+        </w:numPr>
+        <w:outlineLvl w:val="1"/>
+        <w:rPr>
+          <w:b/>
+          <w:sz w:val="24"/>
+          <w:szCs w:val="24"/>
+        </w:rPr>
+      </w:pPr>
+      <w:bookmarkStart w:id="4" w:name="_Toc328438309"/>
+      <w:r>
+        <w:rPr>
+          <w:b/>
+          <w:sz w:val="24"/>
+          <w:szCs w:val="24"/>
+        </w:rPr>
+        <w:t>Referencias:</w:t>
+      </w:r>
+      <w:bookmarkEnd w:id="4"/>
+    </w:p>
+    <w:p>
+      <w:pPr>
+        <w:pStyle w:val="Prrafodelista"/>
+        <w:numPr>
+          <w:ilvl w:val="0"/>
+          <w:numId w:val="9"/>
+        </w:numPr>
+        <w:outlineLvl w:val="0"/>
+        <w:rPr>
+          <w:b/>
+          <w:sz w:val="24"/>
+          <w:szCs w:val="24"/>
+        </w:rPr>
+      </w:pPr>
+      <w:bookmarkStart w:id="5" w:name="_Toc328438310"/>
+      <w:r>
+        <w:rPr>
+          <w:b/>
+          <w:sz w:val="24"/>
+          <w:szCs w:val="24"/>
+        </w:rPr>
+        <w:t>Arquitectura del sistema:</w:t>
+      </w:r>
+      <w:bookmarkEnd w:id="5"/>
+    </w:p>
+    <w:p>
+      <w:pPr>
+        <w:pStyle w:val="Prrafodelista"/>
+        <w:numPr>
+          <w:ilvl w:val="1"/>
+          <w:numId w:val="11"/>
+        </w:numPr>
+        <w:outlineLvl w:val="1"/>
+        <w:rPr>
+          <w:b/>
+          <w:sz w:val="24"/>
+          <w:szCs w:val="24"/>
+        </w:rPr>
+      </w:pPr>
+      <w:bookmarkStart w:id="6" w:name="_Toc328438311"/>
+      <w:r>
+        <w:rPr>
+          <w:b/>
+          <w:sz w:val="24"/>
+          <w:szCs w:val="24"/>
+        </w:rPr>
+        <w:t>Arquitectura Actual:</w:t>
+      </w:r>
+      <w:bookmarkEnd w:id="6"/>
+    </w:p>
+    <w:p>
+      <w:pPr>
+        <w:pStyle w:val="Prrafodelista"/>
+        <w:numPr>
+          <w:ilvl w:val="1"/>
+          <w:numId w:val="11"/>
+        </w:numPr>
+        <w:outlineLvl w:val="1"/>
+        <w:rPr>
+          <w:b/>
+          <w:sz w:val="24"/>
+          <w:szCs w:val="24"/>
+        </w:rPr>
+      </w:pPr>
+      <w:bookmarkStart w:id="7" w:name="_Toc328438312"/>
+      <w:r>
+        <w:rPr>
+          <w:b/>
+          <w:sz w:val="24"/>
+          <w:szCs w:val="24"/>
+        </w:rPr>
+        <w:t>Arquitectura Propuesta:</w:t>
+      </w:r>
+      <w:bookmarkEnd w:id="7"/>
+    </w:p>
+    <w:p>
+      <w:pPr>
+        <w:pStyle w:val="Prrafodelista"/>
+        <w:numPr>
+          <w:ilvl w:val="2"/>
+          <w:numId w:val="11"/>
+        </w:numPr>
+        <w:outlineLvl w:val="2"/>
+        <w:rPr>
+          <w:b/>
+          <w:sz w:val="24"/>
+          <w:szCs w:val="24"/>
+        </w:rPr>
+      </w:pPr>
+      <w:bookmarkStart w:id="8" w:name="_Toc328438313"/>
+      <w:r>
+        <w:rPr>
+          <w:b/>
+          <w:sz w:val="24"/>
+          <w:szCs w:val="24"/>
+        </w:rPr>
+        <w:t>Visión Global:</w:t>
+      </w:r>
+      <w:bookmarkEnd w:id="8"/>
+    </w:p>
+    <w:p>
+      <w:pPr>
+        <w:pStyle w:val="Prrafodelista"/>
+        <w:numPr>
+          <w:ilvl w:val="2"/>
+          <w:numId w:val="11"/>
+        </w:numPr>
+        <w:outlineLvl w:val="2"/>
+        <w:rPr>
+          <w:b/>
+          <w:sz w:val="24"/>
+          <w:szCs w:val="24"/>
+        </w:rPr>
+      </w:pPr>
+      <w:bookmarkStart w:id="9" w:name="_Toc328438314"/>
+      <w:r>
+        <w:rPr>
+          <w:b/>
+          <w:sz w:val="24"/>
+          <w:szCs w:val="24"/>
+        </w:rPr>
+        <w:t>Diseño de Arquitectura:</w:t>
+      </w:r>
+      <w:bookmarkEnd w:id="9"/>
+    </w:p>
+    <w:p>
+      <w:pPr>
+        <w:pStyle w:val="Prrafodelista"/>
+        <w:numPr>
+          <w:ilvl w:val="3"/>
+          <w:numId w:val="11"/>
+        </w:numPr>
+        <w:outlineLvl w:val="3"/>
+        <w:rPr>
+          <w:b/>
+          <w:sz w:val="24"/>
+          <w:szCs w:val="24"/>
+        </w:rPr>
+      </w:pPr>
+      <w:r>
+        <w:rPr>
+          <w:b/>
+          <w:sz w:val="24"/>
+          <w:szCs w:val="24"/>
+        </w:rPr>
+        <w:t>Descomposición de Subsistemas:</w:t>
+      </w:r>
+    </w:p>
+    <w:p>
+      <w:pPr>
+        <w:pStyle w:val="Prrafodelista"/>
+        <w:numPr>
+          <w:ilvl w:val="3"/>
+          <w:numId w:val="11"/>
+        </w:numPr>
+        <w:outlineLvl w:val="3"/>
+        <w:rPr>
+          <w:b/>
+          <w:sz w:val="24"/>
+          <w:szCs w:val="24"/>
+        </w:rPr>
+      </w:pPr>
+      <w:r>
+        <w:rPr>
+          <w:b/>
+          <w:sz w:val="24"/>
+          <w:szCs w:val="24"/>
+        </w:rPr>
+        <w:t>Topología del Sistema:</w:t>
+      </w:r>
+    </w:p>
+    <w:p>
+      <w:pPr>
+        <w:pStyle w:val="Prrafodelista"/>
+        <w:numPr>
+          <w:ilvl w:val="3"/>
+          <w:numId w:val="11"/>
+        </w:numPr>
+        <w:outlineLvl w:val="3"/>
+        <w:rPr>
+          <w:b/>
+          <w:sz w:val="24"/>
+          <w:szCs w:val="24"/>
+        </w:rPr>
+      </w:pPr>
+      <w:r>
+        <w:rPr>
+          <w:b/>
+          <w:sz w:val="24"/>
+          <w:szCs w:val="24"/>
+        </w:rPr>
+        <w:t>Descripción de las Interfaces:</w:t>
+      </w:r>
+    </w:p>
+    <w:p>
+      <w:pPr>
+        <w:pStyle w:val="Prrafodelista"/>
+        <w:numPr>
+          <w:ilvl w:val="3"/>
+          <w:numId w:val="11"/>
+        </w:numPr>
+        <w:outlineLvl w:val="3"/>
+        <w:rPr>
+          <w:b/>
+          <w:sz w:val="24"/>
+          <w:szCs w:val="24"/>
+        </w:rPr>
+      </w:pPr>
+      <w:r>
+        <w:rPr>
+          <w:b/>
+          <w:sz w:val="24"/>
+          <w:szCs w:val="24"/>
+        </w:rPr>
+        <w:t>Gestión de Persistencia:</w:t>
+      </w:r>
+    </w:p>
+    <w:p>
+      <w:pPr>
+        <w:pStyle w:val="Prrafodelista"/>
+        <w:numPr>
+          <w:ilvl w:val="3"/>
+          <w:numId w:val="11"/>
+        </w:numPr>
+        <w:outlineLvl w:val="3"/>
+        <w:rPr>
+          <w:b/>
+          <w:sz w:val="24"/>
+          <w:szCs w:val="24"/>
+        </w:rPr>
+      </w:pPr>
+      <w:r>
+        <w:rPr>
+          <w:b/>
+          <w:sz w:val="24"/>
+          <w:szCs w:val="24"/>
+        </w:rPr>
+        <w:t>Aspectos Globales de y de Seguridad:</w:t>
+      </w:r>
+    </w:p>
+    <w:p>
+      <w:pPr>
+        <w:pStyle w:val="Prrafodelista"/>
+        <w:numPr>
+          <w:ilvl w:val="3"/>
+          <w:numId w:val="11"/>
+        </w:numPr>
+        <w:outlineLvl w:val="3"/>
+        <w:rPr>
+          <w:b/>
+          <w:sz w:val="24"/>
+          <w:szCs w:val="24"/>
+        </w:rPr>
+      </w:pPr>
+      <w:r>
+        <w:rPr>
+          <w:b/>
+          <w:sz w:val="24"/>
+          <w:szCs w:val="24"/>
+        </w:rPr>
+        <w:t>Aspectos de Rendimiento y Tamaño:</w:t>
+      </w:r>
+    </w:p>
+    <w:p>
+      <w:pPr>
+        <w:pStyle w:val="Prrafodelista"/>
+        <w:numPr>
+          <w:ilvl w:val="2"/>
+          <w:numId w:val="11"/>
+        </w:numPr>
+        <w:outlineLvl w:val="2"/>
+        <w:rPr>
+          <w:b/>
+          <w:sz w:val="24"/>
+          <w:szCs w:val="24"/>
+        </w:rPr>
+      </w:pPr>
+      <w:bookmarkStart w:id="10" w:name="_Toc328438315"/>
+      <w:r>
+        <w:rPr>
+          <w:b/>
+          <w:sz w:val="24"/>
+          <w:szCs w:val="24"/>
+        </w:rPr>
+        <w:t>Diseño de Subsistemas:</w:t>
+      </w:r>
+      <w:bookmarkEnd w:id="10"/>
+    </w:p>
+    <w:p>
+      <w:pPr>
+        <w:pStyle w:val="Prrafodelista"/>
+        <w:numPr>
+          <w:ilvl w:val="3"/>
+          <w:numId w:val="11"/>
+        </w:numPr>
+        <w:outlineLvl w:val="3"/>
+        <w:rPr>
+          <w:b/>
+          <w:sz w:val="24"/>
+          <w:szCs w:val="24"/>
+        </w:rPr>
+      </w:pPr>
+      <w:r>
+        <w:rPr>
+          <w:b/>
+          <w:sz w:val="24"/>
+          <w:szCs w:val="24"/>
+        </w:rPr>
+        <w:t>Vista de Casos de Uso:</w:t>
+      </w:r>
+    </w:p>
+    <w:p>
+      <w:pPr>
+        <w:pStyle w:val="Prrafodelista"/>
+        <w:numPr>
+          <w:ilvl w:val="4"/>
+          <w:numId w:val="11"/>
+        </w:numPr>
+        <w:outlineLvl w:val="4"/>
+        <w:rPr>
+          <w:b/>
+          <w:sz w:val="24"/>
+          <w:szCs w:val="24"/>
+        </w:rPr>
+      </w:pPr>
+      <w:r>
+        <w:rPr>
+          <w:b/>
+          <w:sz w:val="24"/>
+          <w:szCs w:val="24"/>
+        </w:rPr>
+        <w:t>Flujo de Elementos:</w:t>
+      </w:r>
+    </w:p>
+    <w:p>
+      <w:pPr>
+        <w:pStyle w:val="Prrafodelista"/>
+        <w:numPr>
+          <w:ilvl w:val="4"/>
+          <w:numId w:val="11"/>
+        </w:numPr>
+        <w:outlineLvl w:val="4"/>
+        <w:rPr>
+          <w:b/>
+          <w:sz w:val="24"/>
+          <w:szCs w:val="24"/>
+        </w:rPr>
+      </w:pPr>
+      <w:r>
+        <w:rPr>
+          <w:b/>
+          <w:sz w:val="24"/>
+          <w:szCs w:val="24"/>
+        </w:rPr>
+        <w:t>Diagrama de Interacción:</w:t>
+      </w:r>
+    </w:p>
+    <w:p>
+      <w:pPr>
+        <w:pStyle w:val="Prrafodelista"/>
+        <w:numPr>
+          <w:ilvl w:val="4"/>
+          <w:numId w:val="11"/>
+        </w:numPr>
+        <w:outlineLvl w:val="4"/>
+        <w:rPr>
+          <w:b/>
+          <w:sz w:val="24"/>
+          <w:szCs w:val="24"/>
+        </w:rPr>
+      </w:pPr>
+      <w:r>
+        <w:rPr>
+          <w:b/>
+          <w:sz w:val="24"/>
+          <w:szCs w:val="24"/>
+        </w:rPr>
+        <w:t>Diagrama de clases de diseño:</w:t>
+      </w:r>
+    </w:p>
+    <w:p>
+      <w:pPr>
+        <w:pStyle w:val="Prrafodelista"/>
+        <w:numPr>
+          <w:ilvl w:val="3"/>
+          <w:numId w:val="11"/>
+        </w:numPr>
+        <w:outlineLvl w:val="3"/>
+        <w:rPr>
+          <w:b/>
+          <w:sz w:val="24"/>
+          <w:szCs w:val="24"/>
+        </w:rPr>
+      </w:pPr>
+      <w:r>
+        <w:rPr>
+          <w:b/>
+          <w:sz w:val="24"/>
+          <w:szCs w:val="24"/>
+        </w:rPr>
+        <w:t>Vista Lógica:</w:t>
+      </w:r>
+    </w:p>
+    <w:p>
+      <w:pPr>
+        <w:pStyle w:val="Prrafodelista"/>
+        <w:numPr>
+          <w:ilvl w:val="4"/>
+          <w:numId w:val="11"/>
+        </w:numPr>
+        <w:outlineLvl w:val="4"/>
+        <w:rPr>
+          <w:b/>
+          <w:sz w:val="24"/>
+          <w:szCs w:val="24"/>
+        </w:rPr>
+      </w:pPr>
+      <w:r>
+        <w:rPr>
+          <w:b/>
+          <w:sz w:val="24"/>
+          <w:szCs w:val="24"/>
+        </w:rPr>
+        <w:t>Descomposición del Subsistemas en Paquetes:</w:t>
+      </w:r>
+    </w:p>
+    <w:p>
+      <w:pPr>
+        <w:pStyle w:val="Prrafodelista"/>
+        <w:numPr>
+          <w:ilvl w:val="4"/>
+          <w:numId w:val="11"/>
+        </w:numPr>
+        <w:outlineLvl w:val="4"/>
+        <w:rPr>
+          <w:b/>
+          <w:sz w:val="24"/>
+          <w:szCs w:val="24"/>
+        </w:rPr>
+      </w:pPr>
+      <w:r>
+        <w:rPr>
+          <w:b/>
+          <w:sz w:val="24"/>
+          <w:szCs w:val="24"/>
+        </w:rPr>
+        <w:t>Servicios del Paquete:</w:t>
+      </w:r>
+    </w:p>
+    <w:p>
+      <w:pPr>
+        <w:pStyle w:val="Prrafodelista"/>
+        <w:numPr>
+          <w:ilvl w:val="4"/>
+          <w:numId w:val="11"/>
+        </w:numPr>
+        <w:outlineLvl w:val="4"/>
+        <w:rPr>
+          <w:b/>
+          <w:sz w:val="24"/>
+          <w:szCs w:val="24"/>
+        </w:rPr>
+      </w:pPr>
+      <w:r>
+        <w:rPr>
+          <w:b/>
+          <w:sz w:val="24"/>
+          <w:szCs w:val="24"/>
+        </w:rPr>
+        <w:t>Interfaz del Paquete:</w:t>
+      </w:r>
+    </w:p>
+    <w:p>
+      <w:pPr>
+        <w:pStyle w:val="Prrafodelista"/>
+        <w:numPr>
+          <w:ilvl w:val="4"/>
+          <w:numId w:val="11"/>
+        </w:numPr>
+        <w:outlineLvl w:val="4"/>
+        <w:rPr>
+          <w:b/>
+          <w:sz w:val="24"/>
+          <w:szCs w:val="24"/>
+        </w:rPr>
+      </w:pPr>
+      <w:r>
+        <w:rPr>
+          <w:b/>
+          <w:sz w:val="24"/>
+          <w:szCs w:val="24"/>
+        </w:rPr>
+        <w:t>Dependencias del Paquete:</w:t>
+      </w:r>
+    </w:p>
+    <w:p>
+      <w:pPr>
+        <w:pStyle w:val="Prrafodelista"/>
+        <w:numPr>
+          <w:ilvl w:val="0"/>
+          <w:numId w:val="11"/>
+        </w:numPr>
+        <w:outlineLvl w:val="0"/>
+        <w:rPr>
+          <w:b/>
+          <w:sz w:val="24"/>
+          <w:szCs w:val="24"/>
+        </w:rPr>
+      </w:pPr>
+      <w:bookmarkStart w:id="11" w:name="_Toc328438316"/>
+      <w:r>
+        <w:rPr>
+          <w:b/>
+          <w:sz w:val="24"/>
+          <w:szCs w:val="24"/>
+        </w:rPr>
+        <w:t>Diseño Detallado:</w:t>
+      </w:r>
+      <w:bookmarkEnd w:id="11"/>
+    </w:p>
+    <w:p>
+      <w:pPr>
+        <w:pStyle w:val="Prrafodelista"/>
+        <w:numPr>
+          <w:ilvl w:val="1"/>
+          <w:numId w:val="11"/>
+        </w:numPr>
+        <w:outlineLvl w:val="1"/>
+        <w:rPr>
+          <w:b/>
+          <w:sz w:val="24"/>
+          <w:szCs w:val="24"/>
+        </w:rPr>
+      </w:pPr>
+      <w:bookmarkStart w:id="12" w:name="_Toc328438317"/>
+      <w:r>
+        <w:rPr>
+          <w:b/>
+          <w:sz w:val="24"/>
+          <w:szCs w:val="24"/>
+        </w:rPr>
+        <w:t>Introducción:</w:t>
+      </w:r>
+      <w:bookmarkEnd w:id="12"/>
+    </w:p>
+    <w:p>
+      <w:pPr>
+        <w:pStyle w:val="Prrafodelista"/>
+        <w:numPr>
+          <w:ilvl w:val="1"/>
+          <w:numId w:val="11"/>
+        </w:numPr>
+        <w:outlineLvl w:val="1"/>
+        <w:rPr>
+          <w:b/>
+          <w:sz w:val="24"/>
+          <w:szCs w:val="24"/>
+        </w:rPr>
+      </w:pPr>
+      <w:bookmarkStart w:id="13" w:name="_Toc328438318"/>
+      <w:r>
+        <w:rPr>
+          <w:b/>
+          <w:sz w:val="24"/>
+          <w:szCs w:val="24"/>
+        </w:rPr>
+        <w:t>Diseño detallado de clases:</w:t>
+      </w:r>
+      <w:bookmarkEnd w:id="13"/>
+    </w:p>
+    <w:p>
+      <w:pPr>
+        <w:ind w:left="2127"/>
+        <w:rPr>
+          <w:b/>
+          <w:sz w:val="24"/>
+          <w:szCs w:val="24"/>
+        </w:rPr>
+      </w:pPr>
+    </w:p>
+    <w:p>
+      <w:pPr>
+        <w:ind w:left="2127"/>
+        <w:rPr>
+          <w:b/>
+          <w:sz w:val="24"/>
+          <w:szCs w:val="24"/>
+        </w:rPr>
+      </w:pPr>
+    </w:p>
+    <w:p>
+      <w:pPr>
+        <w:rPr>
+          <w:b/>
+          <w:sz w:val="24"/>
+          <w:szCs w:val="24"/>
         </w:rPr>
       </w:pPr>
     </w:p>
@@ -953,7 +3083,7 @@
               <w:rStyle w:val="Nmerodepgina"/>
               <w:noProof/>
             </w:rPr>
-            <w:t>2</w:t>
+            <w:t>4</w:t>
           </w:r>
           <w:r>
             <w:rPr>
@@ -973,7 +3103,7 @@
                 <w:rStyle w:val="Nmerodepgina"/>
                 <w:noProof/>
               </w:rPr>
-              <w:t>3</w:t>
+              <w:t>5</w:t>
             </w:r>
           </w:fldSimple>
         </w:p>
@@ -1347,6 +3477,92 @@
 <file path=word/numbering.xml><?xml version="1.0" encoding="utf-8"?>
 <w:numbering xmlns:ve="http://schemas.openxmlformats.org/markup-compatibility/2006" xmlns:o="urn:schemas-microsoft-com:office:office" xmlns:r="http://schemas.openxmlformats.org/officeDocument/2006/relationships" xmlns:m="http://schemas.openxmlformats.org/officeDocument/2006/math" xmlns:v="urn:schemas-microsoft-com:vml" xmlns:wp="http://schemas.openxmlformats.org/drawingml/2006/wordprocessingDrawing" xmlns:w10="urn:schemas-microsoft-com:office:word" xmlns:w="http://schemas.openxmlformats.org/wordprocessingml/2006/main" xmlns:wne="http://schemas.microsoft.com/office/word/2006/wordml">
   <w:abstractNum w:abstractNumId="0">
+    <w:nsid w:val="02FD53F4"/>
+    <w:multiLevelType w:val="hybridMultilevel"/>
+    <w:tmpl w:val="155001E4"/>
+    <w:lvl w:ilvl="0" w:tplc="280A000F">
+      <w:start w:val="1"/>
+      <w:numFmt w:val="decimal"/>
+      <w:lvlText w:val="%1."/>
+      <w:lvlJc w:val="left"/>
+      <w:pPr>
+        <w:ind w:left="720" w:hanging="360"/>
+      </w:pPr>
+    </w:lvl>
+    <w:lvl w:ilvl="1" w:tplc="280A0019">
+      <w:start w:val="1"/>
+      <w:numFmt w:val="lowerLetter"/>
+      <w:lvlText w:val="%2."/>
+      <w:lvlJc w:val="left"/>
+      <w:pPr>
+        <w:ind w:left="1440" w:hanging="360"/>
+      </w:pPr>
+    </w:lvl>
+    <w:lvl w:ilvl="2" w:tplc="280A001B">
+      <w:start w:val="1"/>
+      <w:numFmt w:val="lowerRoman"/>
+      <w:lvlText w:val="%3."/>
+      <w:lvlJc w:val="right"/>
+      <w:pPr>
+        <w:ind w:left="2160" w:hanging="180"/>
+      </w:pPr>
+    </w:lvl>
+    <w:lvl w:ilvl="3" w:tplc="280A000F" w:tentative="1">
+      <w:start w:val="1"/>
+      <w:numFmt w:val="decimal"/>
+      <w:lvlText w:val="%4."/>
+      <w:lvlJc w:val="left"/>
+      <w:pPr>
+        <w:ind w:left="2880" w:hanging="360"/>
+      </w:pPr>
+    </w:lvl>
+    <w:lvl w:ilvl="4" w:tplc="280A0019" w:tentative="1">
+      <w:start w:val="1"/>
+      <w:numFmt w:val="lowerLetter"/>
+      <w:lvlText w:val="%5."/>
+      <w:lvlJc w:val="left"/>
+      <w:pPr>
+        <w:ind w:left="3600" w:hanging="360"/>
+      </w:pPr>
+    </w:lvl>
+    <w:lvl w:ilvl="5" w:tplc="280A001B" w:tentative="1">
+      <w:start w:val="1"/>
+      <w:numFmt w:val="lowerRoman"/>
+      <w:lvlText w:val="%6."/>
+      <w:lvlJc w:val="right"/>
+      <w:pPr>
+        <w:ind w:left="4320" w:hanging="180"/>
+      </w:pPr>
+    </w:lvl>
+    <w:lvl w:ilvl="6" w:tplc="280A000F" w:tentative="1">
+      <w:start w:val="1"/>
+      <w:numFmt w:val="decimal"/>
+      <w:lvlText w:val="%7."/>
+      <w:lvlJc w:val="left"/>
+      <w:pPr>
+        <w:ind w:left="5040" w:hanging="360"/>
+      </w:pPr>
+    </w:lvl>
+    <w:lvl w:ilvl="7" w:tplc="280A0019" w:tentative="1">
+      <w:start w:val="1"/>
+      <w:numFmt w:val="lowerLetter"/>
+      <w:lvlText w:val="%8."/>
+      <w:lvlJc w:val="left"/>
+      <w:pPr>
+        <w:ind w:left="5760" w:hanging="360"/>
+      </w:pPr>
+    </w:lvl>
+    <w:lvl w:ilvl="8" w:tplc="280A001B" w:tentative="1">
+      <w:start w:val="1"/>
+      <w:numFmt w:val="lowerRoman"/>
+      <w:lvlText w:val="%9."/>
+      <w:lvlJc w:val="right"/>
+      <w:pPr>
+        <w:ind w:left="6480" w:hanging="180"/>
+      </w:pPr>
+    </w:lvl>
+  </w:abstractNum>
+  <w:abstractNum w:abstractNumId="1">
     <w:nsid w:val="09B357C9"/>
     <w:multiLevelType w:val="hybridMultilevel"/>
     <w:tmpl w:val="119AC3A8"/>
@@ -1459,7 +3675,7 @@
       </w:rPr>
     </w:lvl>
   </w:abstractNum>
-  <w:abstractNum w:abstractNumId="1">
+  <w:abstractNum w:abstractNumId="2">
     <w:nsid w:val="0A550E1B"/>
     <w:multiLevelType w:val="multilevel"/>
     <w:tmpl w:val="A336B7A0"/>
@@ -1572,7 +3788,120 @@
       </w:rPr>
     </w:lvl>
   </w:abstractNum>
-  <w:abstractNum w:abstractNumId="2">
+  <w:abstractNum w:abstractNumId="3">
+    <w:nsid w:val="12492000"/>
+    <w:multiLevelType w:val="multilevel"/>
+    <w:tmpl w:val="9908448C"/>
+    <w:lvl w:ilvl="0">
+      <w:start w:val="1"/>
+      <w:numFmt w:val="decimal"/>
+      <w:lvlText w:val="%1"/>
+      <w:lvlJc w:val="left"/>
+      <w:pPr>
+        <w:ind w:left="360" w:hanging="360"/>
+      </w:pPr>
+      <w:rPr>
+        <w:rFonts w:hint="default"/>
+      </w:rPr>
+    </w:lvl>
+    <w:lvl w:ilvl="1">
+      <w:start w:val="1"/>
+      <w:numFmt w:val="decimal"/>
+      <w:lvlText w:val="%1.%2"/>
+      <w:lvlJc w:val="left"/>
+      <w:pPr>
+        <w:ind w:left="1440" w:hanging="360"/>
+      </w:pPr>
+      <w:rPr>
+        <w:rFonts w:hint="default"/>
+      </w:rPr>
+    </w:lvl>
+    <w:lvl w:ilvl="2">
+      <w:start w:val="1"/>
+      <w:numFmt w:val="decimal"/>
+      <w:lvlText w:val="%1.%2.%3"/>
+      <w:lvlJc w:val="left"/>
+      <w:pPr>
+        <w:ind w:left="2880" w:hanging="720"/>
+      </w:pPr>
+      <w:rPr>
+        <w:rFonts w:hint="default"/>
+      </w:rPr>
+    </w:lvl>
+    <w:lvl w:ilvl="3">
+      <w:start w:val="1"/>
+      <w:numFmt w:val="decimal"/>
+      <w:lvlText w:val="%1.%2.%3.%4"/>
+      <w:lvlJc w:val="left"/>
+      <w:pPr>
+        <w:ind w:left="3960" w:hanging="720"/>
+      </w:pPr>
+      <w:rPr>
+        <w:rFonts w:hint="default"/>
+      </w:rPr>
+    </w:lvl>
+    <w:lvl w:ilvl="4">
+      <w:start w:val="1"/>
+      <w:numFmt w:val="decimal"/>
+      <w:lvlText w:val="%1.%2.%3.%4.%5"/>
+      <w:lvlJc w:val="left"/>
+      <w:pPr>
+        <w:ind w:left="5400" w:hanging="1080"/>
+      </w:pPr>
+      <w:rPr>
+        <w:rFonts w:hint="default"/>
+      </w:rPr>
+    </w:lvl>
+    <w:lvl w:ilvl="5">
+      <w:start w:val="1"/>
+      <w:numFmt w:val="decimal"/>
+      <w:lvlText w:val="%1.%2.%3.%4.%5.%6"/>
+      <w:lvlJc w:val="left"/>
+      <w:pPr>
+        <w:ind w:left="6480" w:hanging="1080"/>
+      </w:pPr>
+      <w:rPr>
+        <w:rFonts w:hint="default"/>
+      </w:rPr>
+    </w:lvl>
+    <w:lvl w:ilvl="6">
+      <w:start w:val="1"/>
+      <w:numFmt w:val="decimal"/>
+      <w:lvlText w:val="%1.%2.%3.%4.%5.%6.%7"/>
+      <w:lvlJc w:val="left"/>
+      <w:pPr>
+        <w:ind w:left="7920" w:hanging="1440"/>
+      </w:pPr>
+      <w:rPr>
+        <w:rFonts w:hint="default"/>
+      </w:rPr>
+    </w:lvl>
+    <w:lvl w:ilvl="7">
+      <w:start w:val="1"/>
+      <w:numFmt w:val="decimal"/>
+      <w:lvlText w:val="%1.%2.%3.%4.%5.%6.%7.%8"/>
+      <w:lvlJc w:val="left"/>
+      <w:pPr>
+        <w:ind w:left="9000" w:hanging="1440"/>
+      </w:pPr>
+      <w:rPr>
+        <w:rFonts w:hint="default"/>
+      </w:rPr>
+    </w:lvl>
+    <w:lvl w:ilvl="8">
+      <w:start w:val="1"/>
+      <w:numFmt w:val="decimal"/>
+      <w:lvlText w:val="%1.%2.%3.%4.%5.%6.%7.%8.%9"/>
+      <w:lvlJc w:val="left"/>
+      <w:pPr>
+        <w:ind w:left="10440" w:hanging="1800"/>
+      </w:pPr>
+      <w:rPr>
+        <w:rFonts w:hint="default"/>
+      </w:rPr>
+    </w:lvl>
+  </w:abstractNum>
+  <w:abstractNum w:abstractNumId="4">
     <w:nsid w:val="26E54E87"/>
     <w:multiLevelType w:val="hybridMultilevel"/>
     <w:tmpl w:val="DA64A90C"/>
@@ -1684,7 +4013,120 @@
       </w:rPr>
     </w:lvl>
   </w:abstractNum>
-  <w:abstractNum w:abstractNumId="3">
+  <w:abstractNum w:abstractNumId="5">
+    <w:nsid w:val="35A07FF3"/>
+    <w:multiLevelType w:val="multilevel"/>
+    <w:tmpl w:val="CFACB2E4"/>
+    <w:lvl w:ilvl="0">
+      <w:start w:val="2"/>
+      <w:numFmt w:val="decimal"/>
+      <w:lvlText w:val="%1"/>
+      <w:lvlJc w:val="left"/>
+      <w:pPr>
+        <w:ind w:left="360" w:hanging="360"/>
+      </w:pPr>
+      <w:rPr>
+        <w:rFonts w:hint="default"/>
+      </w:rPr>
+    </w:lvl>
+    <w:lvl w:ilvl="1">
+      <w:start w:val="1"/>
+      <w:numFmt w:val="decimal"/>
+      <w:lvlText w:val="%1.%2"/>
+      <w:lvlJc w:val="left"/>
+      <w:pPr>
+        <w:ind w:left="1440" w:hanging="360"/>
+      </w:pPr>
+      <w:rPr>
+        <w:rFonts w:hint="default"/>
+      </w:rPr>
+    </w:lvl>
+    <w:lvl w:ilvl="2">
+      <w:start w:val="1"/>
+      <w:numFmt w:val="decimal"/>
+      <w:lvlText w:val="%1.%2.%3"/>
+      <w:lvlJc w:val="left"/>
+      <w:pPr>
+        <w:ind w:left="2880" w:hanging="720"/>
+      </w:pPr>
+      <w:rPr>
+        <w:rFonts w:hint="default"/>
+      </w:rPr>
+    </w:lvl>
+    <w:lvl w:ilvl="3">
+      <w:start w:val="1"/>
+      <w:numFmt w:val="decimal"/>
+      <w:lvlText w:val="%1.%2.%3.%4"/>
+      <w:lvlJc w:val="left"/>
+      <w:pPr>
+        <w:ind w:left="3960" w:hanging="720"/>
+      </w:pPr>
+      <w:rPr>
+        <w:rFonts w:hint="default"/>
+      </w:rPr>
+    </w:lvl>
+    <w:lvl w:ilvl="4">
+      <w:start w:val="1"/>
+      <w:numFmt w:val="decimal"/>
+      <w:lvlText w:val="%1.%2.%3.%4.%5"/>
+      <w:lvlJc w:val="left"/>
+      <w:pPr>
+        <w:ind w:left="5400" w:hanging="1080"/>
+      </w:pPr>
+      <w:rPr>
+        <w:rFonts w:hint="default"/>
+      </w:rPr>
+    </w:lvl>
+    <w:lvl w:ilvl="5">
+      <w:start w:val="1"/>
+      <w:numFmt w:val="decimal"/>
+      <w:lvlText w:val="%1.%2.%3.%4.%5.%6"/>
+      <w:lvlJc w:val="left"/>
+      <w:pPr>
+        <w:ind w:left="6480" w:hanging="1080"/>
+      </w:pPr>
+      <w:rPr>
+        <w:rFonts w:hint="default"/>
+      </w:rPr>
+    </w:lvl>
+    <w:lvl w:ilvl="6">
+      <w:start w:val="1"/>
+      <w:numFmt w:val="decimal"/>
+      <w:lvlText w:val="%1.%2.%3.%4.%5.%6.%7"/>
+      <w:lvlJc w:val="left"/>
+      <w:pPr>
+        <w:ind w:left="7920" w:hanging="1440"/>
+      </w:pPr>
+      <w:rPr>
+        <w:rFonts w:hint="default"/>
+      </w:rPr>
+    </w:lvl>
+    <w:lvl w:ilvl="7">
+      <w:start w:val="1"/>
+      <w:numFmt w:val="decimal"/>
+      <w:lvlText w:val="%1.%2.%3.%4.%5.%6.%7.%8"/>
+      <w:lvlJc w:val="left"/>
+      <w:pPr>
+        <w:ind w:left="9000" w:hanging="1440"/>
+      </w:pPr>
+      <w:rPr>
+        <w:rFonts w:hint="default"/>
+      </w:rPr>
+    </w:lvl>
+    <w:lvl w:ilvl="8">
+      <w:start w:val="1"/>
+      <w:numFmt w:val="decimal"/>
+      <w:lvlText w:val="%1.%2.%3.%4.%5.%6.%7.%8.%9"/>
+      <w:lvlJc w:val="left"/>
+      <w:pPr>
+        <w:ind w:left="10440" w:hanging="1800"/>
+      </w:pPr>
+      <w:rPr>
+        <w:rFonts w:hint="default"/>
+      </w:rPr>
+    </w:lvl>
+  </w:abstractNum>
+  <w:abstractNum w:abstractNumId="6">
     <w:nsid w:val="373532F6"/>
     <w:multiLevelType w:val="multilevel"/>
     <w:tmpl w:val="3C642080"/>
@@ -1770,7 +4212,7 @@
       </w:pPr>
     </w:lvl>
   </w:abstractNum>
-  <w:abstractNum w:abstractNumId="4">
+  <w:abstractNum w:abstractNumId="7">
     <w:nsid w:val="3A1B6E90"/>
     <w:multiLevelType w:val="hybridMultilevel"/>
     <w:tmpl w:val="D0746B0E"/>
@@ -1883,7 +4325,7 @@
       </w:rPr>
     </w:lvl>
   </w:abstractNum>
-  <w:abstractNum w:abstractNumId="5">
+  <w:abstractNum w:abstractNumId="8">
     <w:nsid w:val="3BDB0115"/>
     <w:multiLevelType w:val="multilevel"/>
     <w:tmpl w:val="82C2AB82"/>
@@ -1996,7 +4438,7 @@
       </w:rPr>
     </w:lvl>
   </w:abstractNum>
-  <w:abstractNum w:abstractNumId="6">
+  <w:abstractNum w:abstractNumId="9">
     <w:nsid w:val="5D29427A"/>
     <w:multiLevelType w:val="hybridMultilevel"/>
     <w:tmpl w:val="18ACCAE4"/>
@@ -2109,7 +4551,7 @@
       </w:rPr>
     </w:lvl>
   </w:abstractNum>
-  <w:abstractNum w:abstractNumId="7">
+  <w:abstractNum w:abstractNumId="10">
     <w:nsid w:val="6CD20E5D"/>
     <w:multiLevelType w:val="hybridMultilevel"/>
     <w:tmpl w:val="7AD0E32A"/>
@@ -2223,28 +4665,37 @@
     </w:lvl>
   </w:abstractNum>
   <w:num w:numId="1">
+    <w:abstractNumId w:val="6"/>
+  </w:num>
+  <w:num w:numId="2">
+    <w:abstractNumId w:val="8"/>
+  </w:num>
+  <w:num w:numId="3">
+    <w:abstractNumId w:val="1"/>
+  </w:num>
+  <w:num w:numId="4">
+    <w:abstractNumId w:val="2"/>
+  </w:num>
+  <w:num w:numId="5">
+    <w:abstractNumId w:val="4"/>
+  </w:num>
+  <w:num w:numId="6">
+    <w:abstractNumId w:val="9"/>
+  </w:num>
+  <w:num w:numId="7">
+    <w:abstractNumId w:val="10"/>
+  </w:num>
+  <w:num w:numId="8">
+    <w:abstractNumId w:val="7"/>
+  </w:num>
+  <w:num w:numId="9">
+    <w:abstractNumId w:val="0"/>
+  </w:num>
+  <w:num w:numId="10">
     <w:abstractNumId w:val="3"/>
   </w:num>
-  <w:num w:numId="2">
+  <w:num w:numId="11">
     <w:abstractNumId w:val="5"/>
-  </w:num>
-  <w:num w:numId="3">
-    <w:abstractNumId w:val="0"/>
-  </w:num>
-  <w:num w:numId="4">
-    <w:abstractNumId w:val="1"/>
-  </w:num>
-  <w:num w:numId="5">
-    <w:abstractNumId w:val="2"/>
-  </w:num>
-  <w:num w:numId="6">
-    <w:abstractNumId w:val="6"/>
-  </w:num>
-  <w:num w:numId="7">
-    <w:abstractNumId w:val="7"/>
-  </w:num>
-  <w:num w:numId="8">
-    <w:abstractNumId w:val="4"/>
   </w:num>
 </w:numbering>
 </file>
@@ -2847,6 +5298,32 @@
       <w:lang w:val="es-ES" w:eastAsia="en-US"/>
     </w:rPr>
   </w:style>
+  <w:style w:type="paragraph" w:styleId="TDC4">
+    <w:name w:val="toc 4"/>
+    <w:basedOn w:val="Normal"/>
+    <w:next w:val="Normal"/>
+    <w:autoRedefine/>
+    <w:uiPriority w:val="39"/>
+    <w:unhideWhenUsed/>
+    <w:rsid w:val="00E75260"/>
+    <w:pPr>
+      <w:spacing w:after="100"/>
+      <w:ind w:left="600"/>
+    </w:pPr>
+  </w:style>
+  <w:style w:type="paragraph" w:styleId="TDC5">
+    <w:name w:val="toc 5"/>
+    <w:basedOn w:val="Normal"/>
+    <w:next w:val="Normal"/>
+    <w:autoRedefine/>
+    <w:uiPriority w:val="39"/>
+    <w:unhideWhenUsed/>
+    <w:rsid w:val="00E75260"/>
+    <w:pPr>
+      <w:spacing w:after="100"/>
+      <w:ind w:left="800"/>
+    </w:pPr>
+  </w:style>
 </w:styles>
 </file>
 
@@ -3138,7 +5615,7 @@
 </file>
 
 <file path=customXml/itemProps1.xml><?xml version="1.0" encoding="utf-8"?>
-<ds:datastoreItem xmlns:ds="http://schemas.openxmlformats.org/officeDocument/2006/customXml" ds:itemID="{9B0C3253-DA28-4899-B89B-D575E653E04E}">
+<ds:datastoreItem xmlns:ds="http://schemas.openxmlformats.org/officeDocument/2006/customXml" ds:itemID="{339F9349-2129-467F-8BE1-8063C0AA76E8}">
   <ds:schemaRefs>
     <ds:schemaRef ds:uri="http://schemas.openxmlformats.org/officeDocument/2006/bibliography"/>
   </ds:schemaRefs>

</xml_diff>